<commit_message>
Finished landing page, media queries done for all sections besides (skills), color theme and layout done
</commit_message>
<xml_diff>
--- a/src/components/Resume/PatrykBarnas.docx
+++ b/src/components/Resume/PatrykBarnas.docx
@@ -191,7 +191,13 @@
               <w:rPr>
                 <w:rFonts w:ascii="Arial" w:hAnsi="Arial" w:cs="Arial"/>
               </w:rPr>
-              <w:t>January 2018 – May 2022 | University Parkway, Illinois</w:t>
+              <w:t>August</w:t>
+            </w:r>
+            <w:r>
+              <w:rPr>
+                <w:rFonts w:ascii="Arial" w:hAnsi="Arial" w:cs="Arial"/>
+              </w:rPr>
+              <w:t xml:space="preserve"> 2018 – May 2022 | University Parkway, Illinois</w:t>
             </w:r>
             <w:r>
               <w:rPr>
@@ -691,7 +697,31 @@
         <w:rPr>
           <w:rFonts w:ascii="Arial" w:hAnsi="Arial" w:cs="Arial"/>
         </w:rPr>
-        <w:t>React.js, Context API State Management, CSS modules, Node.js</w:t>
+        <w:t>React.js, Context API State Management, CSS modules,</w:t>
+      </w:r>
+      <w:r>
+        <w:rPr>
+          <w:rFonts w:ascii="Arial" w:hAnsi="Arial" w:cs="Arial"/>
+        </w:rPr>
+        <w:t xml:space="preserve"> Stripe.js</w:t>
+      </w:r>
+      <w:r>
+        <w:rPr>
+          <w:rFonts w:ascii="Arial" w:hAnsi="Arial" w:cs="Arial"/>
+        </w:rPr>
+        <w:t xml:space="preserve"> Node.js</w:t>
+      </w:r>
+      <w:r>
+        <w:rPr>
+          <w:rFonts w:ascii="Arial" w:hAnsi="Arial" w:cs="Arial"/>
+        </w:rPr>
+        <w:t xml:space="preserve"> -</w:t>
+      </w:r>
+      <w:r>
+        <w:rPr>
+          <w:rFonts w:ascii="Arial" w:hAnsi="Arial" w:cs="Arial"/>
+        </w:rPr>
+        <w:t>https://pattybarnas.github.io/ClothingInc/</w:t>
       </w:r>
     </w:p>
     <w:p>
@@ -770,7 +800,7 @@
           <w:color w:val="auto"/>
           <w:u w:val="none"/>
         </w:rPr>
-        <w:t>Cart</w:t>
+        <w:t xml:space="preserve">Users can add items for purchase to their cart. </w:t>
       </w:r>
       <w:r>
         <w:rPr>
@@ -779,7 +809,7 @@
           <w:color w:val="auto"/>
           <w:u w:val="none"/>
         </w:rPr>
-        <w:t xml:space="preserve"> state </w:t>
+        <w:t>Cart</w:t>
       </w:r>
       <w:r>
         <w:rPr>
@@ -788,7 +818,7 @@
           <w:color w:val="auto"/>
           <w:u w:val="none"/>
         </w:rPr>
-        <w:t xml:space="preserve">is </w:t>
+        <w:t xml:space="preserve"> state </w:t>
       </w:r>
       <w:r>
         <w:rPr>
@@ -797,7 +827,7 @@
           <w:color w:val="auto"/>
           <w:u w:val="none"/>
         </w:rPr>
-        <w:t>dynamic</w:t>
+        <w:t xml:space="preserve">is </w:t>
       </w:r>
       <w:r>
         <w:rPr>
@@ -806,7 +836,7 @@
           <w:color w:val="auto"/>
           <w:u w:val="none"/>
         </w:rPr>
-        <w:t xml:space="preserve"> with</w:t>
+        <w:t>dynamic</w:t>
       </w:r>
       <w:r>
         <w:rPr>
@@ -815,7 +845,7 @@
           <w:color w:val="auto"/>
           <w:u w:val="none"/>
         </w:rPr>
-        <w:t xml:space="preserve"> </w:t>
+        <w:t xml:space="preserve"> allowing to add or remove items</w:t>
       </w:r>
       <w:r>
         <w:rPr>
@@ -824,7 +854,7 @@
           <w:color w:val="auto"/>
           <w:u w:val="none"/>
         </w:rPr>
-        <w:t>adding and removing more items to your order</w:t>
+        <w:t>.</w:t>
       </w:r>
       <w:r>
         <w:rPr>
@@ -833,7 +863,7 @@
           <w:color w:val="auto"/>
           <w:u w:val="none"/>
         </w:rPr>
-        <w:t>.</w:t>
+        <w:t xml:space="preserve"> Also integrated with Stripe.js for payment processing</w:t>
       </w:r>
       <w:r>
         <w:rPr>
@@ -842,7 +872,7 @@
           <w:color w:val="auto"/>
           <w:u w:val="none"/>
         </w:rPr>
-        <w:t xml:space="preserve"> Which gets updated.</w:t>
+        <w:t>.</w:t>
       </w:r>
       <w:r>
         <w:rPr>
@@ -867,13 +897,93 @@
           <w:b/>
           <w:bCs/>
         </w:rPr>
+        <w:t>ClipBoard</w:t>
+      </w:r>
+      <w:r>
+        <w:rPr>
+          <w:rFonts w:ascii="Arial" w:hAnsi="Arial" w:cs="Arial"/>
+          <w:b/>
+          <w:bCs/>
+        </w:rPr>
+        <w:t xml:space="preserve"> – </w:t>
+      </w:r>
+      <w:r>
+        <w:rPr>
+          <w:rFonts w:ascii="Arial" w:hAnsi="Arial" w:cs="Arial"/>
+        </w:rPr>
+        <w:t xml:space="preserve">React, React Hooks, CSS, Node.js - </w:t>
+      </w:r>
+      <w:r>
+        <w:rPr>
+          <w:rFonts w:ascii="Arial" w:hAnsi="Arial" w:cs="Arial"/>
+          <w:i/>
+          <w:iCs/>
+        </w:rPr>
+        <w:t>https://pattybarnas.github.io/ClipBoard/</w:t>
+      </w:r>
+    </w:p>
+    <w:p>
+      <w:pPr>
+        <w:pStyle w:val="ListParagraph"/>
+        <w:numPr>
+          <w:ilvl w:val="0"/>
+          <w:numId w:val="3"/>
+        </w:numPr>
+        <w:spacing w:line="276" w:lineRule="auto"/>
+        <w:rPr>
+          <w:rFonts w:ascii="Arial" w:hAnsi="Arial" w:cs="Arial"/>
+        </w:rPr>
+      </w:pPr>
+      <w:r>
+        <w:rPr>
+          <w:rFonts w:ascii="Arial" w:hAnsi="Arial" w:cs="Arial"/>
+        </w:rPr>
+        <w:t xml:space="preserve">Designed and developed a ClipBoard application where you can create new post it notes which are displayed on the UI and managed through React Hooks. Users can also update the clipboard and delete notes that are no longer needed.  </w:t>
+      </w:r>
+    </w:p>
+    <w:p>
+      <w:pPr>
+        <w:spacing w:line="276" w:lineRule="auto"/>
+        <w:rPr>
+          <w:rStyle w:val="Hyperlink"/>
+          <w:rFonts w:ascii="Arial" w:hAnsi="Arial" w:cs="Arial"/>
+          <w:color w:val="auto"/>
+          <w:u w:val="none"/>
+        </w:rPr>
+      </w:pPr>
+    </w:p>
+    <w:p>
+      <w:pPr>
+        <w:spacing w:line="276" w:lineRule="auto"/>
+        <w:rPr>
+          <w:rFonts w:ascii="Arial" w:hAnsi="Arial" w:cs="Arial"/>
+        </w:rPr>
+      </w:pPr>
+      <w:r>
+        <w:rPr>
+          <w:rFonts w:ascii="Arial" w:hAnsi="Arial" w:cs="Arial"/>
+          <w:b/>
+          <w:bCs/>
+        </w:rPr>
         <w:t>Firetek –</w:t>
       </w:r>
       <w:r>
         <w:rPr>
           <w:rFonts w:ascii="Arial" w:hAnsi="Arial" w:cs="Arial"/>
         </w:rPr>
-        <w:t xml:space="preserve"> HTML, CSS,</w:t>
+        <w:t xml:space="preserve"> </w:t>
+      </w:r>
+      <w:r>
+        <w:rPr>
+          <w:rFonts w:ascii="Arial" w:hAnsi="Arial" w:cs="Arial"/>
+        </w:rPr>
+        <w:t>Node.js</w:t>
+      </w:r>
+      <w:r>
+        <w:rPr>
+          <w:rFonts w:ascii="Arial" w:hAnsi="Arial" w:cs="Arial"/>
+        </w:rPr>
+        <w:t>, CSS,</w:t>
       </w:r>
       <w:r>
         <w:rPr>
@@ -1020,7 +1130,19 @@
         <w:rPr>
           <w:rFonts w:ascii="Arial" w:hAnsi="Arial" w:cs="Arial"/>
         </w:rPr>
-        <w:t xml:space="preserve">HTML, CSS, </w:t>
+        <w:t>HTML,</w:t>
+      </w:r>
+      <w:r>
+        <w:rPr>
+          <w:rFonts w:ascii="Arial" w:hAnsi="Arial" w:cs="Arial"/>
+        </w:rPr>
+        <w:t xml:space="preserve"> Node.js,</w:t>
+      </w:r>
+      <w:r>
+        <w:rPr>
+          <w:rFonts w:ascii="Arial" w:hAnsi="Arial" w:cs="Arial"/>
+        </w:rPr>
+        <w:t xml:space="preserve"> CSS, </w:t>
       </w:r>
       <w:r>
         <w:rPr>
@@ -1149,19 +1271,6 @@
         </w:rPr>
         <w:t xml:space="preserve">MongoDB, EJS templating: </w:t>
       </w:r>
-      <w:hyperlink r:id="rId6" w:history="1">
-        <w:r>
-          <w:rPr>
-            <w:rStyle w:val="Hyperlink"/>
-            <w:rFonts w:ascii="Arial" w:eastAsia="Arial" w:hAnsi="Arial" w:cs="Arial"/>
-            <w:i/>
-            <w:iCs/>
-            <w:color w:val="auto"/>
-            <w:u w:val="none"/>
-          </w:rPr>
-          <w:t>https://lit-scrubland-76308.herokuapp.com/</w:t>
-        </w:r>
-      </w:hyperlink>
     </w:p>
     <w:p>
       <w:pPr>
@@ -1179,7 +1288,20 @@
         <w:rPr>
           <w:rFonts w:ascii="Arial" w:hAnsi="Arial" w:cs="Arial"/>
         </w:rPr>
-        <w:t>Implemented a full-stack application where users can read and create blog posts which then are presented on the main page UI.</w:t>
+        <w:lastRenderedPageBreak/>
+        <w:t>Implemented a full-stack application where users can read and create blog posts which</w:t>
+      </w:r>
+      <w:r>
+        <w:rPr>
+          <w:rFonts w:ascii="Arial" w:hAnsi="Arial" w:cs="Arial"/>
+        </w:rPr>
+        <w:t xml:space="preserve"> </w:t>
+      </w:r>
+      <w:r>
+        <w:rPr>
+          <w:rFonts w:ascii="Arial" w:hAnsi="Arial" w:cs="Arial"/>
+        </w:rPr>
+        <w:t>are presented on the main page UI.</w:t>
       </w:r>
     </w:p>
     <w:p>
@@ -1220,13 +1342,25 @@
         <w:rPr>
           <w:rFonts w:ascii="Arial" w:hAnsi="Arial" w:cs="Arial"/>
         </w:rPr>
-        <w:t xml:space="preserve">Developed a full-stack application that allowed a library </w:t>
-      </w:r>
-      <w:r>
-        <w:rPr>
-          <w:rFonts w:ascii="Arial" w:hAnsi="Arial" w:cs="Arial"/>
-        </w:rPr>
-        <w:t>to manage</w:t>
+        <w:t xml:space="preserve">Developed a full-stack application that </w:t>
+      </w:r>
+      <w:r>
+        <w:rPr>
+          <w:rFonts w:ascii="Arial" w:hAnsi="Arial" w:cs="Arial"/>
+        </w:rPr>
+        <w:t>lets</w:t>
+      </w:r>
+      <w:r>
+        <w:rPr>
+          <w:rFonts w:ascii="Arial" w:hAnsi="Arial" w:cs="Arial"/>
+        </w:rPr>
+        <w:t xml:space="preserve"> a library </w:t>
+      </w:r>
+      <w:r>
+        <w:rPr>
+          <w:rFonts w:ascii="Arial" w:hAnsi="Arial" w:cs="Arial"/>
+        </w:rPr>
+        <w:t>manage</w:t>
       </w:r>
       <w:r>
         <w:rPr>
@@ -1256,91 +1390,19 @@
         <w:rPr>
           <w:rFonts w:ascii="Arial" w:hAnsi="Arial" w:cs="Arial"/>
         </w:rPr>
-        <w:t>, inventory updating, and generating daily reports on the library’s books</w:t>
-      </w:r>
-      <w:r>
-        <w:rPr>
-          <w:rFonts w:ascii="Arial" w:hAnsi="Arial" w:cs="Arial"/>
-        </w:rPr>
-        <w:t xml:space="preserve"> and money</w:t>
-      </w:r>
-      <w:r>
-        <w:rPr>
-          <w:rFonts w:ascii="Arial" w:hAnsi="Arial" w:cs="Arial"/>
-        </w:rPr>
-        <w:t xml:space="preserve"> due.</w:t>
-      </w:r>
-    </w:p>
-    <w:p>
-      <w:pPr>
-        <w:spacing w:line="276" w:lineRule="auto"/>
-        <w:rPr>
-          <w:rFonts w:ascii="Arial" w:hAnsi="Arial" w:cs="Arial"/>
-        </w:rPr>
-      </w:pPr>
-      <w:r>
-        <w:rPr>
-          <w:rFonts w:ascii="Arial" w:hAnsi="Arial" w:cs="Arial"/>
-          <w:b/>
-          <w:bCs/>
-        </w:rPr>
-        <w:lastRenderedPageBreak/>
-        <w:t xml:space="preserve">OAuth Secrets – </w:t>
-      </w:r>
-      <w:r>
-        <w:rPr>
-          <w:rFonts w:ascii="Arial" w:hAnsi="Arial" w:cs="Arial"/>
-        </w:rPr>
-        <w:t>HTML, CSS</w:t>
-      </w:r>
-      <w:r>
-        <w:rPr>
-          <w:rFonts w:ascii="Arial" w:hAnsi="Arial" w:cs="Arial"/>
-        </w:rPr>
-        <w:t>, Node.js, MongoDB</w:t>
-      </w:r>
-    </w:p>
-    <w:p>
-      <w:pPr>
-        <w:pStyle w:val="ListParagraph"/>
-        <w:numPr>
-          <w:ilvl w:val="0"/>
-          <w:numId w:val="3"/>
-        </w:numPr>
-        <w:spacing w:line="276" w:lineRule="auto"/>
-        <w:rPr>
-          <w:rFonts w:ascii="Arial" w:hAnsi="Arial" w:cs="Arial"/>
-        </w:rPr>
-      </w:pPr>
-      <w:r>
-        <w:rPr>
-          <w:rFonts w:ascii="Arial" w:hAnsi="Arial" w:cs="Arial"/>
-        </w:rPr>
-        <w:t xml:space="preserve">Built a full-stack application integrated with OAuth and Passport.js. Users </w:t>
-      </w:r>
-      <w:r>
-        <w:rPr>
-          <w:rFonts w:ascii="Arial" w:hAnsi="Arial" w:cs="Arial"/>
-        </w:rPr>
-        <w:t>can</w:t>
-      </w:r>
-      <w:r>
-        <w:rPr>
-          <w:rFonts w:ascii="Arial" w:hAnsi="Arial" w:cs="Arial"/>
-        </w:rPr>
-        <w:t xml:space="preserve"> log into the application using their Facebook and Google accounts. Newly created accounts are provided with security</w:t>
+        <w:t>, inventory updating, and generating daily report</w:t>
+      </w:r>
+      <w:r>
+        <w:rPr>
+          <w:rFonts w:ascii="Arial" w:hAnsi="Arial" w:cs="Arial"/>
+        </w:rPr>
+        <w:t>s</w:t>
       </w:r>
       <w:r>
         <w:rPr>
           <w:rFonts w:ascii="Arial" w:hAnsi="Arial" w:cs="Arial"/>
         </w:rPr>
         <w:t>.</w:t>
-      </w:r>
-      <w:r>
-        <w:rPr>
-          <w:rFonts w:ascii="Arial" w:hAnsi="Arial" w:cs="Arial"/>
-        </w:rPr>
-        <w:t xml:space="preserve"> Passwords are encrypted, hashed, and salted before stored in the database. Once authenticated users can submit “Secrets”.</w:t>
       </w:r>
     </w:p>
     <w:p>
@@ -1389,19 +1451,19 @@
         <w:rPr>
           <w:rFonts w:ascii="Arial" w:hAnsi="Arial" w:cs="Arial"/>
         </w:rPr>
-        <w:t>3</w:t>
-      </w:r>
-      <w:r>
-        <w:rPr>
-          <w:rFonts w:ascii="Arial" w:hAnsi="Arial" w:cs="Arial"/>
-        </w:rPr>
-        <w:t xml:space="preserve"> Month</w:t>
-      </w:r>
-      <w:r>
-        <w:rPr>
-          <w:rFonts w:ascii="Arial" w:hAnsi="Arial" w:cs="Arial"/>
-        </w:rPr>
-        <w:t>s</w:t>
+        <w:t>Nov</w:t>
+      </w:r>
+      <w:r>
+        <w:rPr>
+          <w:rFonts w:ascii="Arial" w:hAnsi="Arial" w:cs="Arial"/>
+        </w:rPr>
+        <w:t>ember</w:t>
+      </w:r>
+      <w:r>
+        <w:rPr>
+          <w:rFonts w:ascii="Arial" w:hAnsi="Arial" w:cs="Arial"/>
+        </w:rPr>
+        <w:t xml:space="preserve"> - March 2023</w:t>
       </w:r>
       <w:r>
         <w:rPr>
@@ -1538,6 +1600,18 @@
         <w:rPr>
           <w:rFonts w:ascii="Arial" w:hAnsi="Arial" w:cs="Arial"/>
         </w:rPr>
+        <w:t>, Python</w:t>
+      </w:r>
+      <w:r>
+        <w:rPr>
+          <w:rFonts w:ascii="Arial" w:hAnsi="Arial" w:cs="Arial"/>
+        </w:rPr>
+        <w:t>, and Git</w:t>
+      </w:r>
+      <w:r>
+        <w:rPr>
+          <w:rFonts w:ascii="Arial" w:hAnsi="Arial" w:cs="Arial"/>
+        </w:rPr>
         <w:t>.</w:t>
       </w:r>
     </w:p>
@@ -1561,7 +1635,19 @@
         <w:rPr>
           <w:rFonts w:ascii="Arial" w:hAnsi="Arial" w:cs="Arial"/>
         </w:rPr>
-        <w:t xml:space="preserve">Developed </w:t>
+        <w:t>Developed</w:t>
+      </w:r>
+      <w:r>
+        <w:rPr>
+          <w:rFonts w:ascii="Arial" w:hAnsi="Arial" w:cs="Arial"/>
+        </w:rPr>
+        <w:t xml:space="preserve"> and implemented</w:t>
+      </w:r>
+      <w:r>
+        <w:rPr>
+          <w:rFonts w:ascii="Arial" w:hAnsi="Arial" w:cs="Arial"/>
+        </w:rPr>
+        <w:t xml:space="preserve"> </w:t>
       </w:r>
       <w:r>
         <w:rPr>
@@ -1574,6 +1660,12 @@
           <w:rFonts w:ascii="Arial" w:hAnsi="Arial" w:cs="Arial"/>
         </w:rPr>
         <w:t>site</w:t>
+      </w:r>
+      <w:r>
+        <w:rPr>
+          <w:rFonts w:ascii="Arial" w:hAnsi="Arial" w:cs="Arial"/>
+        </w:rPr>
+        <w:t xml:space="preserve"> features</w:t>
       </w:r>
       <w:r>
         <w:rPr>
@@ -1637,19 +1729,7 @@
         <w:rPr>
           <w:rFonts w:ascii="Arial" w:hAnsi="Arial" w:cs="Arial"/>
         </w:rPr>
-        <w:t xml:space="preserve">Created </w:t>
-      </w:r>
-      <w:r>
-        <w:rPr>
-          <w:rFonts w:ascii="Arial" w:hAnsi="Arial" w:cs="Arial"/>
-        </w:rPr>
-        <w:t>documentation</w:t>
-      </w:r>
-      <w:r>
-        <w:rPr>
-          <w:rFonts w:ascii="Arial" w:hAnsi="Arial" w:cs="Arial"/>
-        </w:rPr>
-        <w:t xml:space="preserve"> and flow charts.</w:t>
+        <w:t>Created documentation and flow charts.</w:t>
       </w:r>
     </w:p>
     <w:p>
@@ -1762,53 +1842,6 @@
           <w:rFonts w:ascii="Arial" w:hAnsi="Arial" w:cs="Arial"/>
         </w:rPr>
         <w:t>, and testing the product</w:t>
-      </w:r>
-      <w:r>
-        <w:rPr>
-          <w:rFonts w:ascii="Arial" w:hAnsi="Arial" w:cs="Arial"/>
-        </w:rPr>
-        <w:t>.</w:t>
-      </w:r>
-    </w:p>
-    <w:p>
-      <w:pPr>
-        <w:pStyle w:val="ListParagraph"/>
-        <w:numPr>
-          <w:ilvl w:val="0"/>
-          <w:numId w:val="2"/>
-        </w:numPr>
-        <w:tabs>
-          <w:tab w:val="left" w:pos="2880"/>
-          <w:tab w:val="left" w:pos="5760"/>
-        </w:tabs>
-        <w:spacing w:line="276" w:lineRule="auto"/>
-        <w:rPr>
-          <w:rFonts w:ascii="Arial" w:hAnsi="Arial" w:cs="Arial"/>
-        </w:rPr>
-      </w:pPr>
-      <w:r>
-        <w:rPr>
-          <w:rFonts w:ascii="Arial" w:hAnsi="Arial" w:cs="Arial"/>
-        </w:rPr>
-        <w:t>Acknowledged</w:t>
-      </w:r>
-      <w:r>
-        <w:rPr>
-          <w:rFonts w:ascii="Arial" w:hAnsi="Arial" w:cs="Arial"/>
-        </w:rPr>
-        <w:t xml:space="preserve"> for great communication between</w:t>
-      </w:r>
-      <w:r>
-        <w:rPr>
-          <w:rFonts w:ascii="Arial" w:hAnsi="Arial" w:cs="Arial"/>
-        </w:rPr>
-        <w:t xml:space="preserve"> the</w:t>
-      </w:r>
-      <w:r>
-        <w:rPr>
-          <w:rFonts w:ascii="Arial" w:hAnsi="Arial" w:cs="Arial"/>
-        </w:rPr>
-        <w:t xml:space="preserve"> team</w:t>
       </w:r>
       <w:r>
         <w:rPr>

</xml_diff>